<commit_message>
Remove unnecessary temp file
</commit_message>
<xml_diff>
--- a/Exp2/Exp 2 - Basic HTML Tags.docx
+++ b/Exp2/Exp 2 - Basic HTML Tags.docx
@@ -5711,7 +5711,21 @@
               <w:rPr>
                 <w:rFonts w:ascii="Times New Roman" w:hAnsi="Times New Roman" w:cs="Times New Roman"/>
               </w:rPr>
-              <w:t>Roll No. :</w:t>
+              <w:t xml:space="preserve">Roll </w:t>
+            </w:r>
+            <w:proofErr w:type="gramStart"/>
+            <w:r>
+              <w:rPr>
+                <w:rFonts w:ascii="Times New Roman" w:hAnsi="Times New Roman" w:cs="Times New Roman"/>
+              </w:rPr>
+              <w:t>No. :</w:t>
+            </w:r>
+            <w:proofErr w:type="gramEnd"/>
+            <w:r>
+              <w:rPr>
+                <w:rFonts w:ascii="Times New Roman" w:hAnsi="Times New Roman" w:cs="Times New Roman"/>
+              </w:rPr>
+              <w:t xml:space="preserve"> C146</w:t>
             </w:r>
           </w:p>
         </w:tc>
@@ -5730,6 +5744,12 @@
                 <w:rFonts w:ascii="Times New Roman" w:hAnsi="Times New Roman" w:cs="Times New Roman"/>
               </w:rPr>
               <w:t>Name:</w:t>
+            </w:r>
+            <w:r>
+              <w:rPr>
+                <w:rFonts w:ascii="Times New Roman" w:hAnsi="Times New Roman" w:cs="Times New Roman"/>
+              </w:rPr>
+              <w:t xml:space="preserve"> Manan Gandhi</w:t>
             </w:r>
           </w:p>
         </w:tc>
@@ -5745,11 +5765,19 @@
                 <w:rFonts w:ascii="Times New Roman" w:hAnsi="Times New Roman" w:cs="Times New Roman"/>
               </w:rPr>
             </w:pPr>
+            <w:proofErr w:type="gramStart"/>
             <w:r>
               <w:rPr>
                 <w:rFonts w:ascii="Times New Roman" w:hAnsi="Times New Roman" w:cs="Times New Roman"/>
               </w:rPr>
               <w:t>Class :</w:t>
+            </w:r>
+            <w:proofErr w:type="gramEnd"/>
+            <w:r>
+              <w:rPr>
+                <w:rFonts w:ascii="Times New Roman" w:hAnsi="Times New Roman" w:cs="Times New Roman"/>
+              </w:rPr>
+              <w:t xml:space="preserve"> D</w:t>
             </w:r>
           </w:p>
         </w:tc>
@@ -5763,11 +5791,19 @@
                 <w:rFonts w:ascii="Times New Roman" w:hAnsi="Times New Roman" w:cs="Times New Roman"/>
               </w:rPr>
             </w:pPr>
+            <w:proofErr w:type="gramStart"/>
             <w:r>
               <w:rPr>
                 <w:rFonts w:ascii="Times New Roman" w:hAnsi="Times New Roman" w:cs="Times New Roman"/>
               </w:rPr>
               <w:t>Batch :</w:t>
+            </w:r>
+            <w:proofErr w:type="gramEnd"/>
+            <w:r>
+              <w:rPr>
+                <w:rFonts w:ascii="Times New Roman" w:hAnsi="Times New Roman" w:cs="Times New Roman"/>
+              </w:rPr>
+              <w:t xml:space="preserve"> D1</w:t>
             </w:r>
           </w:p>
         </w:tc>
@@ -5787,7 +5823,21 @@
               <w:rPr>
                 <w:rFonts w:ascii="Times New Roman" w:hAnsi="Times New Roman" w:cs="Times New Roman"/>
               </w:rPr>
-              <w:t>Date of Experiment :</w:t>
+              <w:t xml:space="preserve">Date of </w:t>
+            </w:r>
+            <w:proofErr w:type="gramStart"/>
+            <w:r>
+              <w:rPr>
+                <w:rFonts w:ascii="Times New Roman" w:hAnsi="Times New Roman" w:cs="Times New Roman"/>
+              </w:rPr>
+              <w:t>Experiment :</w:t>
+            </w:r>
+            <w:proofErr w:type="gramEnd"/>
+            <w:r>
+              <w:rPr>
+                <w:rFonts w:ascii="Times New Roman" w:hAnsi="Times New Roman" w:cs="Times New Roman"/>
+              </w:rPr>
+              <w:t xml:space="preserve"> 24/07/2024</w:t>
             </w:r>
           </w:p>
         </w:tc>
@@ -5805,8 +5855,16 @@
               <w:rPr>
                 <w:rFonts w:ascii="Times New Roman" w:hAnsi="Times New Roman" w:cs="Times New Roman"/>
               </w:rPr>
-              <w:t>Date/Time of Submission :</w:t>
-            </w:r>
+              <w:t xml:space="preserve">Date/Time of </w:t>
+            </w:r>
+            <w:proofErr w:type="gramStart"/>
+            <w:r>
+              <w:rPr>
+                <w:rFonts w:ascii="Times New Roman" w:hAnsi="Times New Roman" w:cs="Times New Roman"/>
+              </w:rPr>
+              <w:t>Submission :</w:t>
+            </w:r>
+            <w:proofErr w:type="gramEnd"/>
           </w:p>
         </w:tc>
       </w:tr>
@@ -6143,8 +6201,13 @@
       <w:rPr>
         <w:noProof/>
       </w:rPr>
-      <w:pict w14:anchorId="47C979CC">
-        <v:rect id="Rectangle 222" o:spid="_x0000_s2050" style="position:absolute;left:0;text-align:left;margin-left:0;margin-top:0;width:580.8pt;height:752.4pt;z-index:251659264;visibility:visible;mso-wrap-style:square;mso-width-percent:950;mso-height-percent:950;mso-wrap-distance-left:9pt;mso-wrap-distance-top:0;mso-wrap-distance-right:9pt;mso-wrap-distance-bottom:0;mso-position-horizontal:center;mso-position-horizontal-relative:page;mso-position-vertical:center;mso-position-vertical-relative:page;mso-width-percent:950;mso-height-percent:950;mso-width-relative:page;mso-height-relative:page;v-text-anchor:middle" o:gfxdata="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" filled="f" strokecolor="#938953 [1614]" strokeweight="1.25pt">
+    </w:r>
+    <w:r>
+      <w:rPr>
+        <w:noProof/>
+      </w:rPr>
+      <w:pict w14:anchorId="2F16C402">
+        <v:rect id="Rectangle 2" o:spid="_x0000_s1026" style="position:absolute;left:0;text-align:left;margin-left:0;margin-top:0;width:580.8pt;height:752.4pt;z-index:251659264;visibility:visible;mso-wrap-style:square;mso-width-percent:950;mso-height-percent:950;mso-wrap-distance-left:9pt;mso-wrap-distance-top:0;mso-wrap-distance-right:9pt;mso-wrap-distance-bottom:0;mso-position-horizontal:center;mso-position-horizontal-relative:page;mso-position-vertical:center;mso-position-vertical-relative:page;mso-width-percent:950;mso-height-percent:950;mso-width-relative:page;mso-height-relative:page;v-text-anchor:middle" o:gfxdata="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" filled="f" strokecolor="#938953 [1614]" strokeweight="1.25pt">
           <w10:wrap anchorx="page" anchory="page"/>
         </v:rect>
       </w:pict>
@@ -9333,6 +9396,7 @@
     <w:lsdException w:name="HTML Sample" w:semiHidden="1" w:unhideWhenUsed="1"/>
     <w:lsdException w:name="HTML Typewriter" w:semiHidden="1" w:unhideWhenUsed="1"/>
     <w:lsdException w:name="HTML Variable" w:semiHidden="1" w:unhideWhenUsed="1"/>
+    <w:lsdException w:name="Normal Table" w:semiHidden="1" w:unhideWhenUsed="1"/>
     <w:lsdException w:name="annotation subject" w:semiHidden="1" w:unhideWhenUsed="1"/>
     <w:lsdException w:name="No List" w:semiHidden="1" w:unhideWhenUsed="1"/>
     <w:lsdException w:name="Outline List 1" w:semiHidden="1" w:unhideWhenUsed="1"/>
@@ -9375,8 +9439,11 @@
     <w:lsdException w:name="Table Contemporary" w:semiHidden="1" w:unhideWhenUsed="1"/>
     <w:lsdException w:name="Table Elegant" w:semiHidden="1" w:unhideWhenUsed="1"/>
     <w:lsdException w:name="Table Professional" w:semiHidden="1" w:unhideWhenUsed="1"/>
+    <w:lsdException w:name="Table Subtle 1" w:semiHidden="1" w:unhideWhenUsed="1"/>
     <w:lsdException w:name="Table Subtle 2" w:semiHidden="1" w:unhideWhenUsed="1"/>
     <w:lsdException w:name="Table Web 1" w:semiHidden="1" w:unhideWhenUsed="1"/>
+    <w:lsdException w:name="Table Web 2" w:semiHidden="1" w:unhideWhenUsed="1"/>
+    <w:lsdException w:name="Table Web 3" w:semiHidden="1" w:unhideWhenUsed="1"/>
     <w:lsdException w:name="Balloon Text" w:semiHidden="1" w:unhideWhenUsed="1"/>
     <w:lsdException w:name="Table Grid" w:uiPriority="59"/>
     <w:lsdException w:name="Table Theme" w:semiHidden="1" w:unhideWhenUsed="1"/>

</xml_diff>